<commit_message>
Added comments to game editor and edited report
</commit_message>
<xml_diff>
--- a/MIG ICA2 Level Editor - Report.docx
+++ b/MIG ICA2 Level Editor - Report.docx
@@ -243,7 +243,15 @@
           <w:sz w:val="44"/>
           <w:szCs w:val="44"/>
         </w:rPr>
-        <w:t>07/01/2018</w:t>
+        <w:t>10</w:t>
+      </w:r>
+      <w:r>
+        <w:rPr>
+          <w:b/>
+          <w:sz w:val="44"/>
+          <w:szCs w:val="44"/>
+        </w:rPr>
+        <w:t>/01/2018</w:t>
       </w:r>
     </w:p>
     <w:p/>
@@ -852,6 +860,9 @@
         </w:rPr>
       </w:pPr>
       <w:r>
+        <w:rPr>
+          <w:noProof/>
+        </w:rPr>
         <w:drawing>
           <wp:inline distT="0" distB="0" distL="0" distR="0" wp14:anchorId="03E9E829" wp14:editId="0D95BB86">
             <wp:extent cx="5095875" cy="2866359"/>
@@ -1286,7 +1297,7 @@
           </mc:Choice>
           <mc:Fallback>
             <w:pict>
-              <v:shapetype w14:anchorId="7ADBC817" id="_x0000_t32" coordsize="21600,21600" o:spt="32" o:oned="t" path="m,l21600,21600e" filled="f">
+              <v:shapetype w14:anchorId="17120639" id="_x0000_t32" coordsize="21600,21600" o:spt="32" o:oned="t" path="m,l21600,21600e" filled="f">
                 <v:path arrowok="t" fillok="f" o:connecttype="none"/>
                 <o:lock v:ext="edit" shapetype="t"/>
               </v:shapetype>
@@ -1467,7 +1478,7 @@
           </mc:Choice>
           <mc:Fallback>
             <w:pict>
-              <v:shape w14:anchorId="442E6948" id="Straight Arrow Connector 10" o:spid="_x0000_s1026" type="#_x0000_t32" style="position:absolute;margin-left:147.75pt;margin-top:-33.75pt;width:96pt;height:42pt;flip:x;z-index:251625984;visibility:visible;mso-wrap-style:square;mso-width-percent:0;mso-height-percent:0;mso-wrap-distance-left:9pt;mso-wrap-distance-top:0;mso-wrap-distance-right:9pt;mso-wrap-distance-bottom:0;mso-position-horizontal:absolute;mso-position-horizontal-relative:text;mso-position-vertical:absolute;mso-position-vertical-relative:text;mso-width-percent:0;mso-height-percent:0;mso-width-relative:margin;mso-height-relative:margin" o:gfxdata="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" strokecolor="black [3040]">
+              <v:shape w14:anchorId="5F7EF3DB" id="Straight Arrow Connector 10" o:spid="_x0000_s1026" type="#_x0000_t32" style="position:absolute;margin-left:147.75pt;margin-top:-33.75pt;width:96pt;height:42pt;flip:x;z-index:251625984;visibility:visible;mso-wrap-style:square;mso-width-percent:0;mso-height-percent:0;mso-wrap-distance-left:9pt;mso-wrap-distance-top:0;mso-wrap-distance-right:9pt;mso-wrap-distance-bottom:0;mso-position-horizontal:absolute;mso-position-horizontal-relative:text;mso-position-vertical:absolute;mso-position-vertical-relative:text;mso-width-percent:0;mso-height-percent:0;mso-width-relative:margin;mso-height-relative:margin" o:gfxdata="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" strokecolor="black [3040]">
                 <v:stroke endarrow="block"/>
               </v:shape>
             </w:pict>
@@ -1644,7 +1655,7 @@
           </mc:Choice>
           <mc:Fallback>
             <w:pict>
-              <v:shape w14:anchorId="19C7FF64" id="Straight Arrow Connector 11" o:spid="_x0000_s1026" type="#_x0000_t32" style="position:absolute;margin-left:109.5pt;margin-top:-41.25pt;width:91.5pt;height:47.25pt;flip:x;z-index:251648512;visibility:visible;mso-wrap-style:square;mso-width-percent:0;mso-height-percent:0;mso-wrap-distance-left:9pt;mso-wrap-distance-top:0;mso-wrap-distance-right:9pt;mso-wrap-distance-bottom:0;mso-position-horizontal:absolute;mso-position-horizontal-relative:text;mso-position-vertical:absolute;mso-position-vertical-relative:text;mso-width-percent:0;mso-height-percent:0;mso-width-relative:margin;mso-height-relative:margin" o:gfxdata="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" strokecolor="black [3040]">
+              <v:shape w14:anchorId="6105D63D" id="Straight Arrow Connector 11" o:spid="_x0000_s1026" type="#_x0000_t32" style="position:absolute;margin-left:109.5pt;margin-top:-41.25pt;width:91.5pt;height:47.25pt;flip:x;z-index:251648512;visibility:visible;mso-wrap-style:square;mso-width-percent:0;mso-height-percent:0;mso-wrap-distance-left:9pt;mso-wrap-distance-top:0;mso-wrap-distance-right:9pt;mso-wrap-distance-bottom:0;mso-position-horizontal:absolute;mso-position-horizontal-relative:text;mso-position-vertical:absolute;mso-position-vertical-relative:text;mso-width-percent:0;mso-height-percent:0;mso-width-relative:margin;mso-height-relative:margin" o:gfxdata="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" strokecolor="black [3040]">
                 <v:stroke endarrow="block"/>
               </v:shape>
             </w:pict>
@@ -1716,7 +1727,7 @@
           </mc:Choice>
           <mc:Fallback>
             <w:pict>
-              <v:shape w14:anchorId="2561FD9E" id="Straight Arrow Connector 13" o:spid="_x0000_s1026" type="#_x0000_t32" style="position:absolute;margin-left:206.25pt;margin-top:12pt;width:63.75pt;height:4.5pt;flip:x y;z-index:251697664;visibility:visible;mso-wrap-style:square;mso-width-percent:0;mso-height-percent:0;mso-wrap-distance-left:9pt;mso-wrap-distance-top:0;mso-wrap-distance-right:9pt;mso-wrap-distance-bottom:0;mso-position-horizontal:absolute;mso-position-horizontal-relative:text;mso-position-vertical:absolute;mso-position-vertical-relative:text;mso-width-percent:0;mso-height-percent:0;mso-width-relative:margin;mso-height-relative:margin" o:gfxdata="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" strokecolor="black [3040]">
+              <v:shape w14:anchorId="59D49319" id="Straight Arrow Connector 13" o:spid="_x0000_s1026" type="#_x0000_t32" style="position:absolute;margin-left:206.25pt;margin-top:12pt;width:63.75pt;height:4.5pt;flip:x y;z-index:251697664;visibility:visible;mso-wrap-style:square;mso-width-percent:0;mso-height-percent:0;mso-wrap-distance-left:9pt;mso-wrap-distance-top:0;mso-wrap-distance-right:9pt;mso-wrap-distance-bottom:0;mso-position-horizontal:absolute;mso-position-horizontal-relative:text;mso-position-vertical:absolute;mso-position-vertical-relative:text;mso-width-percent:0;mso-height-percent:0;mso-width-relative:margin;mso-height-relative:margin" o:gfxdata="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" strokecolor="black [3040]">
                 <v:stroke endarrow="block"/>
               </v:shape>
             </w:pict>
@@ -1907,7 +1918,7 @@
           </mc:Choice>
           <mc:Fallback>
             <w:pict>
-              <v:shape w14:anchorId="1EF223B9" id="Straight Arrow Connector 8" o:spid="_x0000_s1026" type="#_x0000_t32" style="position:absolute;margin-left:78.75pt;margin-top:-39.75pt;width:37.5pt;height:46.5pt;flip:x;z-index:251565568;visibility:visible;mso-wrap-style:square;mso-width-percent:0;mso-height-percent:0;mso-wrap-distance-left:9pt;mso-wrap-distance-top:0;mso-wrap-distance-right:9pt;mso-wrap-distance-bottom:0;mso-position-horizontal:absolute;mso-position-horizontal-relative:text;mso-position-vertical:absolute;mso-position-vertical-relative:text;mso-width-percent:0;mso-height-percent:0;mso-width-relative:margin;mso-height-relative:margin" o:gfxdata="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" strokecolor="black [3040]">
+              <v:shape w14:anchorId="223CF2CC" id="Straight Arrow Connector 8" o:spid="_x0000_s1026" type="#_x0000_t32" style="position:absolute;margin-left:78.75pt;margin-top:-39.75pt;width:37.5pt;height:46.5pt;flip:x;z-index:251565568;visibility:visible;mso-wrap-style:square;mso-width-percent:0;mso-height-percent:0;mso-wrap-distance-left:9pt;mso-wrap-distance-top:0;mso-wrap-distance-right:9pt;mso-wrap-distance-bottom:0;mso-position-horizontal:absolute;mso-position-horizontal-relative:text;mso-position-vertical:absolute;mso-position-vertical-relative:text;mso-width-percent:0;mso-height-percent:0;mso-width-relative:margin;mso-height-relative:margin" o:gfxdata="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" strokecolor="black [3040]">
                 <v:stroke endarrow="block"/>
               </v:shape>
             </w:pict>
@@ -1979,7 +1990,7 @@
           </mc:Choice>
           <mc:Fallback>
             <w:pict>
-              <v:shape w14:anchorId="49828131" id="Straight Arrow Connector 9" o:spid="_x0000_s1026" type="#_x0000_t32" style="position:absolute;margin-left:44.25pt;margin-top:-39pt;width:3.75pt;height:46.5pt;z-index:251599360;visibility:visible;mso-wrap-style:square;mso-width-percent:0;mso-height-percent:0;mso-wrap-distance-left:9pt;mso-wrap-distance-top:0;mso-wrap-distance-right:9pt;mso-wrap-distance-bottom:0;mso-position-horizontal:absolute;mso-position-horizontal-relative:text;mso-position-vertical:absolute;mso-position-vertical-relative:text;mso-width-percent:0;mso-height-percent:0;mso-width-relative:margin;mso-height-relative:margin" o:gfxdata="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" strokecolor="black [3040]">
+              <v:shape w14:anchorId="625CBD6A" id="Straight Arrow Connector 9" o:spid="_x0000_s1026" type="#_x0000_t32" style="position:absolute;margin-left:44.25pt;margin-top:-39pt;width:3.75pt;height:46.5pt;z-index:251599360;visibility:visible;mso-wrap-style:square;mso-width-percent:0;mso-height-percent:0;mso-wrap-distance-left:9pt;mso-wrap-distance-top:0;mso-wrap-distance-right:9pt;mso-wrap-distance-bottom:0;mso-position-horizontal:absolute;mso-position-horizontal-relative:text;mso-position-vertical:absolute;mso-position-vertical-relative:text;mso-width-percent:0;mso-height-percent:0;mso-width-relative:margin;mso-height-relative:margin" o:gfxdata="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" strokecolor="black [3040]">
                 <v:stroke endarrow="block"/>
               </v:shape>
             </w:pict>
@@ -2283,7 +2294,7 @@
           </mc:Choice>
           <mc:Fallback>
             <w:pict>
-              <v:shape w14:anchorId="6370B1D9" id="Straight Arrow Connector 7" o:spid="_x0000_s1026" type="#_x0000_t32" style="position:absolute;margin-left:-3.75pt;margin-top:-11.25pt;width:23.25pt;height:18.75pt;z-index:251530752;visibility:visible;mso-wrap-style:square;mso-width-percent:0;mso-height-percent:0;mso-wrap-distance-left:9pt;mso-wrap-distance-top:0;mso-wrap-distance-right:9pt;mso-wrap-distance-bottom:0;mso-position-horizontal:absolute;mso-position-horizontal-relative:text;mso-position-vertical:absolute;mso-position-vertical-relative:text;mso-width-percent:0;mso-height-percent:0;mso-width-relative:margin;mso-height-relative:margin" o:gfxdata="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" strokecolor="black [3040]">
+              <v:shape w14:anchorId="24B3B915" id="Straight Arrow Connector 7" o:spid="_x0000_s1026" type="#_x0000_t32" style="position:absolute;margin-left:-3.75pt;margin-top:-11.25pt;width:23.25pt;height:18.75pt;z-index:251530752;visibility:visible;mso-wrap-style:square;mso-width-percent:0;mso-height-percent:0;mso-wrap-distance-left:9pt;mso-wrap-distance-top:0;mso-wrap-distance-right:9pt;mso-wrap-distance-bottom:0;mso-position-horizontal:absolute;mso-position-horizontal-relative:text;mso-position-vertical:absolute;mso-position-vertical-relative:text;mso-width-percent:0;mso-height-percent:0;mso-width-relative:margin;mso-height-relative:margin" o:gfxdata="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" strokecolor="black [3040]">
                 <v:stroke endarrow="block"/>
               </v:shape>
             </w:pict>
@@ -2291,6 +2302,9 @@
         </mc:AlternateContent>
       </w:r>
       <w:r>
+        <w:rPr>
+          <w:noProof/>
+        </w:rPr>
         <w:drawing>
           <wp:inline distT="0" distB="0" distL="0" distR="0" wp14:anchorId="74822A57" wp14:editId="39040331">
             <wp:extent cx="2971800" cy="514350"/>
@@ -2433,6 +2447,9 @@
         </w:rPr>
       </w:pPr>
       <w:r>
+        <w:rPr>
+          <w:noProof/>
+        </w:rPr>
         <w:lastRenderedPageBreak/>
         <w:drawing>
           <wp:inline distT="0" distB="0" distL="0" distR="0" wp14:anchorId="4640D64D" wp14:editId="406A26E8">
@@ -2512,6 +2529,9 @@
         </w:rPr>
       </w:pPr>
       <w:r>
+        <w:rPr>
+          <w:noProof/>
+        </w:rPr>
         <w:drawing>
           <wp:inline distT="0" distB="0" distL="0" distR="0" wp14:anchorId="5B40A0A4" wp14:editId="1C13ED04">
             <wp:extent cx="2466975" cy="752475"/>
@@ -2606,6 +2626,9 @@
         <w:spacing w:after="200" w:line="276" w:lineRule="auto"/>
       </w:pPr>
       <w:r>
+        <w:rPr>
+          <w:noProof/>
+        </w:rPr>
         <w:drawing>
           <wp:anchor distT="0" distB="0" distL="114300" distR="114300" simplePos="0" relativeHeight="251808256" behindDoc="0" locked="0" layoutInCell="1" allowOverlap="1">
             <wp:simplePos x="0" y="0"/>
@@ -2663,6 +2686,9 @@
         </w:drawing>
       </w:r>
       <w:r>
+        <w:rPr>
+          <w:noProof/>
+        </w:rPr>
         <w:drawing>
           <wp:anchor distT="0" distB="0" distL="114300" distR="114300" simplePos="0" relativeHeight="251806208" behindDoc="0" locked="0" layoutInCell="1" allowOverlap="1">
             <wp:simplePos x="0" y="0"/>
@@ -2720,6 +2746,9 @@
         </w:drawing>
       </w:r>
       <w:r>
+        <w:rPr>
+          <w:noProof/>
+        </w:rPr>
         <w:drawing>
           <wp:inline distT="0" distB="0" distL="0" distR="0" wp14:anchorId="34426BE4" wp14:editId="1ECF190F">
             <wp:extent cx="4248150" cy="4297098"/>
@@ -2762,6 +2791,9 @@
         <w:spacing w:after="200" w:line="276" w:lineRule="auto"/>
       </w:pPr>
       <w:r>
+        <w:rPr>
+          <w:noProof/>
+        </w:rPr>
         <w:drawing>
           <wp:anchor distT="0" distB="0" distL="114300" distR="114300" simplePos="0" relativeHeight="251802112" behindDoc="0" locked="0" layoutInCell="1" allowOverlap="1">
             <wp:simplePos x="0" y="0"/>
@@ -2931,7 +2963,21 @@
           <w:sz w:val="20"/>
           <w:szCs w:val="20"/>
         </w:rPr>
-        <w:t xml:space="preserve">XML which each gametile contains a location to the tile sheet, the position so you know where you the tile will be positioned in the game, the image index is also stored so you can load in the correct image </w:t>
+        <w:t>XML which each game</w:t>
+      </w:r>
+      <w:r>
+        <w:rPr>
+          <w:sz w:val="20"/>
+          <w:szCs w:val="20"/>
+        </w:rPr>
+        <w:t xml:space="preserve"> </w:t>
+      </w:r>
+      <w:r>
+        <w:rPr>
+          <w:sz w:val="20"/>
+          <w:szCs w:val="20"/>
+        </w:rPr>
+        <w:t xml:space="preserve">tile contains a location to the tile sheet, the position so you know where you the tile will be positioned in the game, the image index is also stored so you can load in the correct image index of the sprite sheet into your game. Also, there is collidable </w:t>
       </w:r>
       <w:bookmarkStart w:id="3" w:name="_GoBack"/>
       <w:bookmarkEnd w:id="3"/>
@@ -2940,7 +2986,7 @@
           <w:sz w:val="20"/>
           <w:szCs w:val="20"/>
         </w:rPr>
-        <w:t>index of the sprite sheet into your game. Also, there is collidable which is stored so the you know what tiles are collidable and what tiles aren’t. Lastly is the layer it was set on which is also stored in the XML file for user to use in their game.</w:t>
+        <w:t>which is stored so the you know what tiles are collidable and what tiles aren’t. Lastly is the layer it was set on which is also stored in the XML file for user to use in their game.</w:t>
       </w:r>
     </w:p>
     <w:p>
@@ -3195,7 +3241,7 @@
       <w:rPr>
         <w:noProof/>
       </w:rPr>
-      <w:t>7</w:t>
+      <w:t>6</w:t>
     </w:r>
     <w:r>
       <w:fldChar w:fldCharType="end"/>
@@ -4740,7 +4786,7 @@
 </file>
 
 <file path=customXml/itemProps1.xml><?xml version="1.0" encoding="utf-8"?>
-<ds:datastoreItem xmlns:ds="http://schemas.openxmlformats.org/officeDocument/2006/customXml" ds:itemID="{0C5A34B4-538B-431B-BF08-56CBA097A1BA}">
+<ds:datastoreItem xmlns:ds="http://schemas.openxmlformats.org/officeDocument/2006/customXml" ds:itemID="{88E3A1C6-57BC-4789-B343-B9244DD98507}">
   <ds:schemaRefs>
     <ds:schemaRef ds:uri="http://schemas.openxmlformats.org/officeDocument/2006/bibliography"/>
   </ds:schemaRefs>

</xml_diff>

<commit_message>
Renamed files too long and edited report
</commit_message>
<xml_diff>
--- a/MIG ICA2 Level Editor - Report.docx
+++ b/MIG ICA2 Level Editor - Report.docx
@@ -1,6 +1,6 @@
 
 <file path=word/document.xml><?xml version="1.0" encoding="utf-8"?>
-<w:document xmlns:wpc="http://schemas.microsoft.com/office/word/2010/wordprocessingCanvas" xmlns:cx="http://schemas.microsoft.com/office/drawing/2014/chartex" xmlns:cx1="http://schemas.microsoft.com/office/drawing/2015/9/8/chartex" xmlns:cx2="http://schemas.microsoft.com/office/drawing/2015/10/21/chartex" xmlns:cx3="http://schemas.microsoft.com/office/drawing/2016/5/9/chartex" xmlns:cx4="http://schemas.microsoft.com/office/drawing/2016/5/10/chartex" xmlns:cx5="http://schemas.microsoft.com/office/drawing/2016/5/11/chartex" xmlns:cx6="http://schemas.microsoft.com/office/drawing/2016/5/12/chartex" xmlns:cx7="http://schemas.microsoft.com/office/drawing/2016/5/13/chartex" xmlns:cx8="http://schemas.microsoft.com/office/drawing/2016/5/14/chartex" xmlns:mc="http://schemas.openxmlformats.org/markup-compatibility/2006" xmlns:aink="http://schemas.microsoft.com/office/drawing/2016/ink" xmlns:am3d="http://schemas.microsoft.com/office/drawing/2017/model3d" xmlns:o="urn:schemas-microsoft-com:office:office" xmlns:r="http://schemas.openxmlformats.org/officeDocument/2006/relationships" xmlns:m="http://schemas.openxmlformats.org/officeDocument/2006/math" xmlns:v="urn:schemas-microsoft-com:vml" xmlns:wp14="http://schemas.microsoft.com/office/word/2010/wordprocessingDrawing" xmlns:wp="http://schemas.openxmlformats.org/drawingml/2006/wordprocessingDrawing" xmlns:w10="urn:schemas-microsoft-com:office:word" xmlns:w="http://schemas.openxmlformats.org/wordprocessingml/2006/main" xmlns:w14="http://schemas.microsoft.com/office/word/2010/wordml" xmlns:w15="http://schemas.microsoft.com/office/word/2012/wordml" xmlns:w16se="http://schemas.microsoft.com/office/word/2015/wordml/symex" xmlns:wpg="http://schemas.microsoft.com/office/word/2010/wordprocessingGroup" xmlns:wpi="http://schemas.microsoft.com/office/word/2010/wordprocessingInk" xmlns:wne="http://schemas.microsoft.com/office/word/2006/wordml" xmlns:wps="http://schemas.microsoft.com/office/word/2010/wordprocessingShape" mc:Ignorable="w14 w15 w16se wp14">
+<w:document xmlns:wpc="http://schemas.microsoft.com/office/word/2010/wordprocessingCanvas" xmlns:cx="http://schemas.microsoft.com/office/drawing/2014/chartex" xmlns:cx1="http://schemas.microsoft.com/office/drawing/2015/9/8/chartex" xmlns:mc="http://schemas.openxmlformats.org/markup-compatibility/2006" xmlns:o="urn:schemas-microsoft-com:office:office" xmlns:r="http://schemas.openxmlformats.org/officeDocument/2006/relationships" xmlns:m="http://schemas.openxmlformats.org/officeDocument/2006/math" xmlns:v="urn:schemas-microsoft-com:vml" xmlns:wp14="http://schemas.microsoft.com/office/word/2010/wordprocessingDrawing" xmlns:wp="http://schemas.openxmlformats.org/drawingml/2006/wordprocessingDrawing" xmlns:w10="urn:schemas-microsoft-com:office:word" xmlns:w="http://schemas.openxmlformats.org/wordprocessingml/2006/main" xmlns:w14="http://schemas.microsoft.com/office/word/2010/wordml" xmlns:w15="http://schemas.microsoft.com/office/word/2012/wordml" xmlns:w16se="http://schemas.microsoft.com/office/word/2015/wordml/symex" xmlns:wpg="http://schemas.microsoft.com/office/word/2010/wordprocessingGroup" xmlns:wpi="http://schemas.microsoft.com/office/word/2010/wordprocessingInk" xmlns:wne="http://schemas.microsoft.com/office/word/2006/wordml" xmlns:wps="http://schemas.microsoft.com/office/word/2010/wordprocessingShape" mc:Ignorable="w14 w15 w16se wp14">
   <w:body>
     <w:p>
       <w:pPr>
@@ -815,17 +815,11 @@
       </w:r>
     </w:p>
     <w:p>
-      <w:pPr>
-        <w:rPr>
-          <w:color w:val="FF0000"/>
-        </w:rPr>
-      </w:pPr>
-      <w:r>
-        <w:rPr>
-          <w:color w:val="FF0000"/>
-        </w:rPr>
-        <w:t>ADD WHAT LAB I TESTED THE EDITOR IN E.G. OL9</w:t>
-      </w:r>
+      <w:r>
+        <w:t>Game Editor tested in OL9 on Lab Machine TU46944</w:t>
+      </w:r>
+      <w:bookmarkStart w:id="1" w:name="_GoBack"/>
+      <w:bookmarkEnd w:id="1"/>
     </w:p>
     <w:p>
       <w:pPr>
@@ -862,6 +856,7 @@
       <w:r>
         <w:rPr>
           <w:noProof/>
+          <w:lang w:eastAsia="en-GB"/>
         </w:rPr>
         <w:drawing>
           <wp:inline distT="0" distB="0" distL="0" distR="0" wp14:anchorId="03E9E829" wp14:editId="0D95BB86">
@@ -907,12 +902,12 @@
       <w:pPr>
         <w:pStyle w:val="Heading1"/>
       </w:pPr>
-      <w:bookmarkStart w:id="1" w:name="_Toc378578914"/>
+      <w:bookmarkStart w:id="2" w:name="_Toc378578914"/>
       <w:r>
         <w:lastRenderedPageBreak/>
         <w:t>Software Design</w:t>
       </w:r>
-      <w:bookmarkEnd w:id="1"/>
+      <w:bookmarkEnd w:id="2"/>
     </w:p>
     <w:p>
       <w:pPr>
@@ -1021,6 +1016,7 @@
       <w:r>
         <w:rPr>
           <w:noProof/>
+          <w:lang w:eastAsia="en-GB"/>
         </w:rPr>
         <mc:AlternateContent>
           <mc:Choice Requires="wps">
@@ -1130,6 +1126,7 @@
       <w:r>
         <w:rPr>
           <w:noProof/>
+          <w:lang w:eastAsia="en-GB"/>
         </w:rPr>
         <mc:AlternateContent>
           <mc:Choice Requires="wps">
@@ -1235,6 +1232,7 @@
       <w:r>
         <w:rPr>
           <w:noProof/>
+          <w:lang w:eastAsia="en-GB"/>
         </w:rPr>
         <mc:AlternateContent>
           <mc:Choice Requires="wps">
@@ -1297,7 +1295,7 @@
           </mc:Choice>
           <mc:Fallback>
             <w:pict>
-              <v:shapetype w14:anchorId="17120639" id="_x0000_t32" coordsize="21600,21600" o:spt="32" o:oned="t" path="m,l21600,21600e" filled="f">
+              <v:shapetype w14:anchorId="4486BCC7" id="_x0000_t32" coordsize="21600,21600" o:spt="32" o:oned="t" path="m,l21600,21600e" filled="f">
                 <v:path arrowok="t" fillok="f" o:connecttype="none"/>
                 <o:lock v:ext="edit" shapetype="t"/>
               </v:shapetype>
@@ -1311,6 +1309,7 @@
       <w:r>
         <w:rPr>
           <w:noProof/>
+          <w:lang w:eastAsia="en-GB"/>
         </w:rPr>
         <mc:AlternateContent>
           <mc:Choice Requires="wps">
@@ -1416,6 +1415,7 @@
       <w:r>
         <w:rPr>
           <w:noProof/>
+          <w:lang w:eastAsia="en-GB"/>
         </w:rPr>
         <mc:AlternateContent>
           <mc:Choice Requires="wps">
@@ -1478,7 +1478,7 @@
           </mc:Choice>
           <mc:Fallback>
             <w:pict>
-              <v:shape w14:anchorId="5F7EF3DB" id="Straight Arrow Connector 10" o:spid="_x0000_s1026" type="#_x0000_t32" style="position:absolute;margin-left:147.75pt;margin-top:-33.75pt;width:96pt;height:42pt;flip:x;z-index:251625984;visibility:visible;mso-wrap-style:square;mso-width-percent:0;mso-height-percent:0;mso-wrap-distance-left:9pt;mso-wrap-distance-top:0;mso-wrap-distance-right:9pt;mso-wrap-distance-bottom:0;mso-position-horizontal:absolute;mso-position-horizontal-relative:text;mso-position-vertical:absolute;mso-position-vertical-relative:text;mso-width-percent:0;mso-height-percent:0;mso-width-relative:margin;mso-height-relative:margin" o:gfxdata="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" strokecolor="black [3040]">
+              <v:shape w14:anchorId="1A859515" id="Straight Arrow Connector 10" o:spid="_x0000_s1026" type="#_x0000_t32" style="position:absolute;margin-left:147.75pt;margin-top:-33.75pt;width:96pt;height:42pt;flip:x;z-index:251625984;visibility:visible;mso-wrap-style:square;mso-width-percent:0;mso-height-percent:0;mso-wrap-distance-left:9pt;mso-wrap-distance-top:0;mso-wrap-distance-right:9pt;mso-wrap-distance-bottom:0;mso-position-horizontal:absolute;mso-position-horizontal-relative:text;mso-position-vertical:absolute;mso-position-vertical-relative:text;mso-width-percent:0;mso-height-percent:0;mso-width-relative:margin;mso-height-relative:margin" o:gfxdata="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" strokecolor="black [3040]">
                 <v:stroke endarrow="block"/>
               </v:shape>
             </w:pict>
@@ -1488,6 +1488,7 @@
       <w:r>
         <w:rPr>
           <w:noProof/>
+          <w:lang w:eastAsia="en-GB"/>
         </w:rPr>
         <mc:AlternateContent>
           <mc:Choice Requires="wps">
@@ -1593,6 +1594,7 @@
       <w:r>
         <w:rPr>
           <w:noProof/>
+          <w:lang w:eastAsia="en-GB"/>
         </w:rPr>
         <mc:AlternateContent>
           <mc:Choice Requires="wps">
@@ -1655,7 +1657,7 @@
           </mc:Choice>
           <mc:Fallback>
             <w:pict>
-              <v:shape w14:anchorId="6105D63D" id="Straight Arrow Connector 11" o:spid="_x0000_s1026" type="#_x0000_t32" style="position:absolute;margin-left:109.5pt;margin-top:-41.25pt;width:91.5pt;height:47.25pt;flip:x;z-index:251648512;visibility:visible;mso-wrap-style:square;mso-width-percent:0;mso-height-percent:0;mso-wrap-distance-left:9pt;mso-wrap-distance-top:0;mso-wrap-distance-right:9pt;mso-wrap-distance-bottom:0;mso-position-horizontal:absolute;mso-position-horizontal-relative:text;mso-position-vertical:absolute;mso-position-vertical-relative:text;mso-width-percent:0;mso-height-percent:0;mso-width-relative:margin;mso-height-relative:margin" o:gfxdata="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" strokecolor="black [3040]">
+              <v:shape w14:anchorId="3D736CDE" id="Straight Arrow Connector 11" o:spid="_x0000_s1026" type="#_x0000_t32" style="position:absolute;margin-left:109.5pt;margin-top:-41.25pt;width:91.5pt;height:47.25pt;flip:x;z-index:251648512;visibility:visible;mso-wrap-style:square;mso-width-percent:0;mso-height-percent:0;mso-wrap-distance-left:9pt;mso-wrap-distance-top:0;mso-wrap-distance-right:9pt;mso-wrap-distance-bottom:0;mso-position-horizontal:absolute;mso-position-horizontal-relative:text;mso-position-vertical:absolute;mso-position-vertical-relative:text;mso-width-percent:0;mso-height-percent:0;mso-width-relative:margin;mso-height-relative:margin" o:gfxdata="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" strokecolor="black [3040]">
                 <v:stroke endarrow="block"/>
               </v:shape>
             </w:pict>
@@ -1665,6 +1667,7 @@
       <w:r>
         <w:rPr>
           <w:noProof/>
+          <w:lang w:eastAsia="en-GB"/>
         </w:rPr>
         <mc:AlternateContent>
           <mc:Choice Requires="wps">
@@ -1727,7 +1730,7 @@
           </mc:Choice>
           <mc:Fallback>
             <w:pict>
-              <v:shape w14:anchorId="59D49319" id="Straight Arrow Connector 13" o:spid="_x0000_s1026" type="#_x0000_t32" style="position:absolute;margin-left:206.25pt;margin-top:12pt;width:63.75pt;height:4.5pt;flip:x y;z-index:251697664;visibility:visible;mso-wrap-style:square;mso-width-percent:0;mso-height-percent:0;mso-wrap-distance-left:9pt;mso-wrap-distance-top:0;mso-wrap-distance-right:9pt;mso-wrap-distance-bottom:0;mso-position-horizontal:absolute;mso-position-horizontal-relative:text;mso-position-vertical:absolute;mso-position-vertical-relative:text;mso-width-percent:0;mso-height-percent:0;mso-width-relative:margin;mso-height-relative:margin" o:gfxdata="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" strokecolor="black [3040]">
+              <v:shape w14:anchorId="66E21C86" id="Straight Arrow Connector 13" o:spid="_x0000_s1026" type="#_x0000_t32" style="position:absolute;margin-left:206.25pt;margin-top:12pt;width:63.75pt;height:4.5pt;flip:x y;z-index:251697664;visibility:visible;mso-wrap-style:square;mso-width-percent:0;mso-height-percent:0;mso-wrap-distance-left:9pt;mso-wrap-distance-top:0;mso-wrap-distance-right:9pt;mso-wrap-distance-bottom:0;mso-position-horizontal:absolute;mso-position-horizontal-relative:text;mso-position-vertical:absolute;mso-position-vertical-relative:text;mso-width-percent:0;mso-height-percent:0;mso-width-relative:margin;mso-height-relative:margin" o:gfxdata="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" strokecolor="black [3040]">
                 <v:stroke endarrow="block"/>
               </v:shape>
             </w:pict>
@@ -1737,6 +1740,7 @@
       <w:r>
         <w:rPr>
           <w:noProof/>
+          <w:lang w:eastAsia="en-GB"/>
         </w:rPr>
         <mc:AlternateContent>
           <mc:Choice Requires="wps">
@@ -1856,6 +1860,7 @@
       <w:r>
         <w:rPr>
           <w:noProof/>
+          <w:lang w:eastAsia="en-GB"/>
         </w:rPr>
         <mc:AlternateContent>
           <mc:Choice Requires="wps">
@@ -1918,7 +1923,7 @@
           </mc:Choice>
           <mc:Fallback>
             <w:pict>
-              <v:shape w14:anchorId="223CF2CC" id="Straight Arrow Connector 8" o:spid="_x0000_s1026" type="#_x0000_t32" style="position:absolute;margin-left:78.75pt;margin-top:-39.75pt;width:37.5pt;height:46.5pt;flip:x;z-index:251565568;visibility:visible;mso-wrap-style:square;mso-width-percent:0;mso-height-percent:0;mso-wrap-distance-left:9pt;mso-wrap-distance-top:0;mso-wrap-distance-right:9pt;mso-wrap-distance-bottom:0;mso-position-horizontal:absolute;mso-position-horizontal-relative:text;mso-position-vertical:absolute;mso-position-vertical-relative:text;mso-width-percent:0;mso-height-percent:0;mso-width-relative:margin;mso-height-relative:margin" o:gfxdata="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" strokecolor="black [3040]">
+              <v:shape w14:anchorId="29500907" id="Straight Arrow Connector 8" o:spid="_x0000_s1026" type="#_x0000_t32" style="position:absolute;margin-left:78.75pt;margin-top:-39.75pt;width:37.5pt;height:46.5pt;flip:x;z-index:251565568;visibility:visible;mso-wrap-style:square;mso-width-percent:0;mso-height-percent:0;mso-wrap-distance-left:9pt;mso-wrap-distance-top:0;mso-wrap-distance-right:9pt;mso-wrap-distance-bottom:0;mso-position-horizontal:absolute;mso-position-horizontal-relative:text;mso-position-vertical:absolute;mso-position-vertical-relative:text;mso-width-percent:0;mso-height-percent:0;mso-width-relative:margin;mso-height-relative:margin" o:gfxdata="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" strokecolor="black [3040]">
                 <v:stroke endarrow="block"/>
               </v:shape>
             </w:pict>
@@ -1928,6 +1933,7 @@
       <w:r>
         <w:rPr>
           <w:noProof/>
+          <w:lang w:eastAsia="en-GB"/>
         </w:rPr>
         <mc:AlternateContent>
           <mc:Choice Requires="wps">
@@ -1990,7 +1996,7 @@
           </mc:Choice>
           <mc:Fallback>
             <w:pict>
-              <v:shape w14:anchorId="625CBD6A" id="Straight Arrow Connector 9" o:spid="_x0000_s1026" type="#_x0000_t32" style="position:absolute;margin-left:44.25pt;margin-top:-39pt;width:3.75pt;height:46.5pt;z-index:251599360;visibility:visible;mso-wrap-style:square;mso-width-percent:0;mso-height-percent:0;mso-wrap-distance-left:9pt;mso-wrap-distance-top:0;mso-wrap-distance-right:9pt;mso-wrap-distance-bottom:0;mso-position-horizontal:absolute;mso-position-horizontal-relative:text;mso-position-vertical:absolute;mso-position-vertical-relative:text;mso-width-percent:0;mso-height-percent:0;mso-width-relative:margin;mso-height-relative:margin" o:gfxdata="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" strokecolor="black [3040]">
+              <v:shape w14:anchorId="6D510AEA" id="Straight Arrow Connector 9" o:spid="_x0000_s1026" type="#_x0000_t32" style="position:absolute;margin-left:44.25pt;margin-top:-39pt;width:3.75pt;height:46.5pt;z-index:251599360;visibility:visible;mso-wrap-style:square;mso-width-percent:0;mso-height-percent:0;mso-wrap-distance-left:9pt;mso-wrap-distance-top:0;mso-wrap-distance-right:9pt;mso-wrap-distance-bottom:0;mso-position-horizontal:absolute;mso-position-horizontal-relative:text;mso-position-vertical:absolute;mso-position-vertical-relative:text;mso-width-percent:0;mso-height-percent:0;mso-width-relative:margin;mso-height-relative:margin" o:gfxdata="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" strokecolor="black [3040]">
                 <v:stroke endarrow="block"/>
               </v:shape>
             </w:pict>
@@ -2000,6 +2006,7 @@
       <w:r>
         <w:rPr>
           <w:noProof/>
+          <w:lang w:eastAsia="en-GB"/>
         </w:rPr>
         <mc:AlternateContent>
           <mc:Choice Requires="wps">
@@ -2130,6 +2137,7 @@
       <w:r>
         <w:rPr>
           <w:noProof/>
+          <w:lang w:eastAsia="en-GB"/>
         </w:rPr>
         <mc:AlternateContent>
           <mc:Choice Requires="wps">
@@ -2232,6 +2240,7 @@
       <w:r>
         <w:rPr>
           <w:noProof/>
+          <w:lang w:eastAsia="en-GB"/>
         </w:rPr>
         <mc:AlternateContent>
           <mc:Choice Requires="wps">
@@ -2294,7 +2303,7 @@
           </mc:Choice>
           <mc:Fallback>
             <w:pict>
-              <v:shape w14:anchorId="24B3B915" id="Straight Arrow Connector 7" o:spid="_x0000_s1026" type="#_x0000_t32" style="position:absolute;margin-left:-3.75pt;margin-top:-11.25pt;width:23.25pt;height:18.75pt;z-index:251530752;visibility:visible;mso-wrap-style:square;mso-width-percent:0;mso-height-percent:0;mso-wrap-distance-left:9pt;mso-wrap-distance-top:0;mso-wrap-distance-right:9pt;mso-wrap-distance-bottom:0;mso-position-horizontal:absolute;mso-position-horizontal-relative:text;mso-position-vertical:absolute;mso-position-vertical-relative:text;mso-width-percent:0;mso-height-percent:0;mso-width-relative:margin;mso-height-relative:margin" o:gfxdata="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" strokecolor="black [3040]">
+              <v:shape w14:anchorId="4D86F915" id="Straight Arrow Connector 7" o:spid="_x0000_s1026" type="#_x0000_t32" style="position:absolute;margin-left:-3.75pt;margin-top:-11.25pt;width:23.25pt;height:18.75pt;z-index:251530752;visibility:visible;mso-wrap-style:square;mso-width-percent:0;mso-height-percent:0;mso-wrap-distance-left:9pt;mso-wrap-distance-top:0;mso-wrap-distance-right:9pt;mso-wrap-distance-bottom:0;mso-position-horizontal:absolute;mso-position-horizontal-relative:text;mso-position-vertical:absolute;mso-position-vertical-relative:text;mso-width-percent:0;mso-height-percent:0;mso-width-relative:margin;mso-height-relative:margin" o:gfxdata="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" strokecolor="black [3040]">
                 <v:stroke endarrow="block"/>
               </v:shape>
             </w:pict>
@@ -2304,6 +2313,7 @@
       <w:r>
         <w:rPr>
           <w:noProof/>
+          <w:lang w:eastAsia="en-GB"/>
         </w:rPr>
         <w:drawing>
           <wp:inline distT="0" distB="0" distL="0" distR="0" wp14:anchorId="74822A57" wp14:editId="39040331">
@@ -2449,6 +2459,7 @@
       <w:r>
         <w:rPr>
           <w:noProof/>
+          <w:lang w:eastAsia="en-GB"/>
         </w:rPr>
         <w:lastRenderedPageBreak/>
         <w:drawing>
@@ -2531,6 +2542,7 @@
       <w:r>
         <w:rPr>
           <w:noProof/>
+          <w:lang w:eastAsia="en-GB"/>
         </w:rPr>
         <w:drawing>
           <wp:inline distT="0" distB="0" distL="0" distR="0" wp14:anchorId="5B40A0A4" wp14:editId="1C13ED04">
@@ -2614,12 +2626,12 @@
       <w:pPr>
         <w:pStyle w:val="Heading1"/>
       </w:pPr>
-      <w:bookmarkStart w:id="2" w:name="_Toc378578915"/>
+      <w:bookmarkStart w:id="3" w:name="_Toc378578915"/>
       <w:r>
         <w:lastRenderedPageBreak/>
         <w:t>Results</w:t>
       </w:r>
-      <w:bookmarkEnd w:id="2"/>
+      <w:bookmarkEnd w:id="3"/>
     </w:p>
     <w:p>
       <w:pPr>
@@ -2628,6 +2640,7 @@
       <w:r>
         <w:rPr>
           <w:noProof/>
+          <w:lang w:eastAsia="en-GB"/>
         </w:rPr>
         <w:drawing>
           <wp:anchor distT="0" distB="0" distL="114300" distR="114300" simplePos="0" relativeHeight="251808256" behindDoc="0" locked="0" layoutInCell="1" allowOverlap="1">
@@ -2688,6 +2701,7 @@
       <w:r>
         <w:rPr>
           <w:noProof/>
+          <w:lang w:eastAsia="en-GB"/>
         </w:rPr>
         <w:drawing>
           <wp:anchor distT="0" distB="0" distL="114300" distR="114300" simplePos="0" relativeHeight="251806208" behindDoc="0" locked="0" layoutInCell="1" allowOverlap="1">
@@ -2748,6 +2762,7 @@
       <w:r>
         <w:rPr>
           <w:noProof/>
+          <w:lang w:eastAsia="en-GB"/>
         </w:rPr>
         <w:drawing>
           <wp:inline distT="0" distB="0" distL="0" distR="0" wp14:anchorId="34426BE4" wp14:editId="1ECF190F">
@@ -2793,6 +2808,7 @@
       <w:r>
         <w:rPr>
           <w:noProof/>
+          <w:lang w:eastAsia="en-GB"/>
         </w:rPr>
         <w:drawing>
           <wp:anchor distT="0" distB="0" distL="114300" distR="114300" simplePos="0" relativeHeight="251802112" behindDoc="0" locked="0" layoutInCell="1" allowOverlap="1">
@@ -2977,16 +2993,7 @@
           <w:sz w:val="20"/>
           <w:szCs w:val="20"/>
         </w:rPr>
-        <w:t xml:space="preserve">tile contains a location to the tile sheet, the position so you know where you the tile will be positioned in the game, the image index is also stored so you can load in the correct image index of the sprite sheet into your game. Also, there is collidable </w:t>
-      </w:r>
-      <w:bookmarkStart w:id="3" w:name="_GoBack"/>
-      <w:bookmarkEnd w:id="3"/>
-      <w:r>
-        <w:rPr>
-          <w:sz w:val="20"/>
-          <w:szCs w:val="20"/>
-        </w:rPr>
-        <w:t>which is stored so the you know what tiles are collidable and what tiles aren’t. Lastly is the layer it was set on which is also stored in the XML file for user to use in their game.</w:t>
+        <w:t>tile contains a location to the tile sheet, the position so you know where you the tile will be positioned in the game, the image index is also stored so you can load in the correct image index of the sprite sheet into your game. Also, there is collidable which is stored so the you know what tiles are collidable and what tiles aren’t. Lastly is the layer it was set on which is also stored in the XML file for user to use in their game.</w:t>
       </w:r>
     </w:p>
     <w:p>
@@ -3181,7 +3188,7 @@
 </file>
 
 <file path=word/endnotes.xml><?xml version="1.0" encoding="utf-8"?>
-<w:endnotes xmlns:wpc="http://schemas.microsoft.com/office/word/2010/wordprocessingCanvas" xmlns:cx="http://schemas.microsoft.com/office/drawing/2014/chartex" xmlns:cx1="http://schemas.microsoft.com/office/drawing/2015/9/8/chartex" xmlns:cx2="http://schemas.microsoft.com/office/drawing/2015/10/21/chartex" xmlns:cx3="http://schemas.microsoft.com/office/drawing/2016/5/9/chartex" xmlns:cx4="http://schemas.microsoft.com/office/drawing/2016/5/10/chartex" xmlns:cx5="http://schemas.microsoft.com/office/drawing/2016/5/11/chartex" xmlns:cx6="http://schemas.microsoft.com/office/drawing/2016/5/12/chartex" xmlns:cx7="http://schemas.microsoft.com/office/drawing/2016/5/13/chartex" xmlns:cx8="http://schemas.microsoft.com/office/drawing/2016/5/14/chartex" xmlns:mc="http://schemas.openxmlformats.org/markup-compatibility/2006" xmlns:aink="http://schemas.microsoft.com/office/drawing/2016/ink" xmlns:am3d="http://schemas.microsoft.com/office/drawing/2017/model3d" xmlns:o="urn:schemas-microsoft-com:office:office" xmlns:r="http://schemas.openxmlformats.org/officeDocument/2006/relationships" xmlns:m="http://schemas.openxmlformats.org/officeDocument/2006/math" xmlns:v="urn:schemas-microsoft-com:vml" xmlns:wp14="http://schemas.microsoft.com/office/word/2010/wordprocessingDrawing" xmlns:wp="http://schemas.openxmlformats.org/drawingml/2006/wordprocessingDrawing" xmlns:w10="urn:schemas-microsoft-com:office:word" xmlns:w="http://schemas.openxmlformats.org/wordprocessingml/2006/main" xmlns:w14="http://schemas.microsoft.com/office/word/2010/wordml" xmlns:w15="http://schemas.microsoft.com/office/word/2012/wordml" xmlns:w16se="http://schemas.microsoft.com/office/word/2015/wordml/symex" xmlns:wpg="http://schemas.microsoft.com/office/word/2010/wordprocessingGroup" xmlns:wpi="http://schemas.microsoft.com/office/word/2010/wordprocessingInk" xmlns:wne="http://schemas.microsoft.com/office/word/2006/wordml" xmlns:wps="http://schemas.microsoft.com/office/word/2010/wordprocessingShape" mc:Ignorable="w14 w15 w16se wp14">
+<w:endnotes xmlns:wpc="http://schemas.microsoft.com/office/word/2010/wordprocessingCanvas" xmlns:cx="http://schemas.microsoft.com/office/drawing/2014/chartex" xmlns:cx1="http://schemas.microsoft.com/office/drawing/2015/9/8/chartex" xmlns:mc="http://schemas.openxmlformats.org/markup-compatibility/2006" xmlns:o="urn:schemas-microsoft-com:office:office" xmlns:r="http://schemas.openxmlformats.org/officeDocument/2006/relationships" xmlns:m="http://schemas.openxmlformats.org/officeDocument/2006/math" xmlns:v="urn:schemas-microsoft-com:vml" xmlns:wp14="http://schemas.microsoft.com/office/word/2010/wordprocessingDrawing" xmlns:wp="http://schemas.openxmlformats.org/drawingml/2006/wordprocessingDrawing" xmlns:w10="urn:schemas-microsoft-com:office:word" xmlns:w="http://schemas.openxmlformats.org/wordprocessingml/2006/main" xmlns:w14="http://schemas.microsoft.com/office/word/2010/wordml" xmlns:w15="http://schemas.microsoft.com/office/word/2012/wordml" xmlns:w16se="http://schemas.microsoft.com/office/word/2015/wordml/symex" xmlns:wpg="http://schemas.microsoft.com/office/word/2010/wordprocessingGroup" xmlns:wpi="http://schemas.microsoft.com/office/word/2010/wordprocessingInk" xmlns:wne="http://schemas.microsoft.com/office/word/2006/wordml" xmlns:wps="http://schemas.microsoft.com/office/word/2010/wordprocessingShape" mc:Ignorable="w14 w15 w16se wp14">
   <w:endnote w:type="separator" w:id="-1">
     <w:p>
       <w:pPr>
@@ -3206,7 +3213,7 @@
 </file>
 
 <file path=word/footer1.xml><?xml version="1.0" encoding="utf-8"?>
-<w:ftr xmlns:wpc="http://schemas.microsoft.com/office/word/2010/wordprocessingCanvas" xmlns:cx="http://schemas.microsoft.com/office/drawing/2014/chartex" xmlns:cx1="http://schemas.microsoft.com/office/drawing/2015/9/8/chartex" xmlns:cx2="http://schemas.microsoft.com/office/drawing/2015/10/21/chartex" xmlns:cx3="http://schemas.microsoft.com/office/drawing/2016/5/9/chartex" xmlns:cx4="http://schemas.microsoft.com/office/drawing/2016/5/10/chartex" xmlns:cx5="http://schemas.microsoft.com/office/drawing/2016/5/11/chartex" xmlns:cx6="http://schemas.microsoft.com/office/drawing/2016/5/12/chartex" xmlns:cx7="http://schemas.microsoft.com/office/drawing/2016/5/13/chartex" xmlns:cx8="http://schemas.microsoft.com/office/drawing/2016/5/14/chartex" xmlns:mc="http://schemas.openxmlformats.org/markup-compatibility/2006" xmlns:aink="http://schemas.microsoft.com/office/drawing/2016/ink" xmlns:am3d="http://schemas.microsoft.com/office/drawing/2017/model3d" xmlns:o="urn:schemas-microsoft-com:office:office" xmlns:r="http://schemas.openxmlformats.org/officeDocument/2006/relationships" xmlns:m="http://schemas.openxmlformats.org/officeDocument/2006/math" xmlns:v="urn:schemas-microsoft-com:vml" xmlns:wp14="http://schemas.microsoft.com/office/word/2010/wordprocessingDrawing" xmlns:wp="http://schemas.openxmlformats.org/drawingml/2006/wordprocessingDrawing" xmlns:w10="urn:schemas-microsoft-com:office:word" xmlns:w="http://schemas.openxmlformats.org/wordprocessingml/2006/main" xmlns:w14="http://schemas.microsoft.com/office/word/2010/wordml" xmlns:w15="http://schemas.microsoft.com/office/word/2012/wordml" xmlns:w16se="http://schemas.microsoft.com/office/word/2015/wordml/symex" xmlns:wpg="http://schemas.microsoft.com/office/word/2010/wordprocessingGroup" xmlns:wpi="http://schemas.microsoft.com/office/word/2010/wordprocessingInk" xmlns:wne="http://schemas.microsoft.com/office/word/2006/wordml" xmlns:wps="http://schemas.microsoft.com/office/word/2010/wordprocessingShape" mc:Ignorable="w14 w15 w16se wp14">
+<w:ftr xmlns:wpc="http://schemas.microsoft.com/office/word/2010/wordprocessingCanvas" xmlns:cx="http://schemas.microsoft.com/office/drawing/2014/chartex" xmlns:cx1="http://schemas.microsoft.com/office/drawing/2015/9/8/chartex" xmlns:mc="http://schemas.openxmlformats.org/markup-compatibility/2006" xmlns:o="urn:schemas-microsoft-com:office:office" xmlns:r="http://schemas.openxmlformats.org/officeDocument/2006/relationships" xmlns:m="http://schemas.openxmlformats.org/officeDocument/2006/math" xmlns:v="urn:schemas-microsoft-com:vml" xmlns:wp14="http://schemas.microsoft.com/office/word/2010/wordprocessingDrawing" xmlns:wp="http://schemas.openxmlformats.org/drawingml/2006/wordprocessingDrawing" xmlns:w10="urn:schemas-microsoft-com:office:word" xmlns:w="http://schemas.openxmlformats.org/wordprocessingml/2006/main" xmlns:w14="http://schemas.microsoft.com/office/word/2010/wordml" xmlns:w15="http://schemas.microsoft.com/office/word/2012/wordml" xmlns:w16se="http://schemas.microsoft.com/office/word/2015/wordml/symex" xmlns:wpg="http://schemas.microsoft.com/office/word/2010/wordprocessingGroup" xmlns:wpi="http://schemas.microsoft.com/office/word/2010/wordprocessingInk" xmlns:wne="http://schemas.microsoft.com/office/word/2006/wordml" xmlns:wps="http://schemas.microsoft.com/office/word/2010/wordprocessingShape" mc:Ignorable="w14 w15 w16se wp14">
   <w:p>
     <w:pPr>
       <w:pStyle w:val="Footer"/>
@@ -3222,7 +3229,7 @@
 </file>
 
 <file path=word/footer2.xml><?xml version="1.0" encoding="utf-8"?>
-<w:ftr xmlns:wpc="http://schemas.microsoft.com/office/word/2010/wordprocessingCanvas" xmlns:cx="http://schemas.microsoft.com/office/drawing/2014/chartex" xmlns:cx1="http://schemas.microsoft.com/office/drawing/2015/9/8/chartex" xmlns:cx2="http://schemas.microsoft.com/office/drawing/2015/10/21/chartex" xmlns:cx3="http://schemas.microsoft.com/office/drawing/2016/5/9/chartex" xmlns:cx4="http://schemas.microsoft.com/office/drawing/2016/5/10/chartex" xmlns:cx5="http://schemas.microsoft.com/office/drawing/2016/5/11/chartex" xmlns:cx6="http://schemas.microsoft.com/office/drawing/2016/5/12/chartex" xmlns:cx7="http://schemas.microsoft.com/office/drawing/2016/5/13/chartex" xmlns:cx8="http://schemas.microsoft.com/office/drawing/2016/5/14/chartex" xmlns:mc="http://schemas.openxmlformats.org/markup-compatibility/2006" xmlns:aink="http://schemas.microsoft.com/office/drawing/2016/ink" xmlns:am3d="http://schemas.microsoft.com/office/drawing/2017/model3d" xmlns:o="urn:schemas-microsoft-com:office:office" xmlns:r="http://schemas.openxmlformats.org/officeDocument/2006/relationships" xmlns:m="http://schemas.openxmlformats.org/officeDocument/2006/math" xmlns:v="urn:schemas-microsoft-com:vml" xmlns:wp14="http://schemas.microsoft.com/office/word/2010/wordprocessingDrawing" xmlns:wp="http://schemas.openxmlformats.org/drawingml/2006/wordprocessingDrawing" xmlns:w10="urn:schemas-microsoft-com:office:word" xmlns:w="http://schemas.openxmlformats.org/wordprocessingml/2006/main" xmlns:w14="http://schemas.microsoft.com/office/word/2010/wordml" xmlns:w15="http://schemas.microsoft.com/office/word/2012/wordml" xmlns:w16se="http://schemas.microsoft.com/office/word/2015/wordml/symex" xmlns:wpg="http://schemas.microsoft.com/office/word/2010/wordprocessingGroup" xmlns:wpi="http://schemas.microsoft.com/office/word/2010/wordprocessingInk" xmlns:wne="http://schemas.microsoft.com/office/word/2006/wordml" xmlns:wps="http://schemas.microsoft.com/office/word/2010/wordprocessingShape" mc:Ignorable="w14 w15 w16se wp14">
+<w:ftr xmlns:wpc="http://schemas.microsoft.com/office/word/2010/wordprocessingCanvas" xmlns:cx="http://schemas.microsoft.com/office/drawing/2014/chartex" xmlns:cx1="http://schemas.microsoft.com/office/drawing/2015/9/8/chartex" xmlns:mc="http://schemas.openxmlformats.org/markup-compatibility/2006" xmlns:o="urn:schemas-microsoft-com:office:office" xmlns:r="http://schemas.openxmlformats.org/officeDocument/2006/relationships" xmlns:m="http://schemas.openxmlformats.org/officeDocument/2006/math" xmlns:v="urn:schemas-microsoft-com:vml" xmlns:wp14="http://schemas.microsoft.com/office/word/2010/wordprocessingDrawing" xmlns:wp="http://schemas.openxmlformats.org/drawingml/2006/wordprocessingDrawing" xmlns:w10="urn:schemas-microsoft-com:office:word" xmlns:w="http://schemas.openxmlformats.org/wordprocessingml/2006/main" xmlns:w14="http://schemas.microsoft.com/office/word/2010/wordml" xmlns:w15="http://schemas.microsoft.com/office/word/2012/wordml" xmlns:w16se="http://schemas.microsoft.com/office/word/2015/wordml/symex" xmlns:wpg="http://schemas.microsoft.com/office/word/2010/wordprocessingGroup" xmlns:wpi="http://schemas.microsoft.com/office/word/2010/wordprocessingInk" xmlns:wne="http://schemas.microsoft.com/office/word/2006/wordml" xmlns:wps="http://schemas.microsoft.com/office/word/2010/wordprocessingShape" mc:Ignorable="w14 w15 w16se wp14">
   <w:p>
     <w:pPr>
       <w:pStyle w:val="Footer"/>
@@ -3241,7 +3248,7 @@
       <w:rPr>
         <w:noProof/>
       </w:rPr>
-      <w:t>6</w:t>
+      <w:t>2</w:t>
     </w:r>
     <w:r>
       <w:fldChar w:fldCharType="end"/>
@@ -3256,7 +3263,7 @@
 </file>
 
 <file path=word/footnotes.xml><?xml version="1.0" encoding="utf-8"?>
-<w:footnotes xmlns:wpc="http://schemas.microsoft.com/office/word/2010/wordprocessingCanvas" xmlns:cx="http://schemas.microsoft.com/office/drawing/2014/chartex" xmlns:cx1="http://schemas.microsoft.com/office/drawing/2015/9/8/chartex" xmlns:cx2="http://schemas.microsoft.com/office/drawing/2015/10/21/chartex" xmlns:cx3="http://schemas.microsoft.com/office/drawing/2016/5/9/chartex" xmlns:cx4="http://schemas.microsoft.com/office/drawing/2016/5/10/chartex" xmlns:cx5="http://schemas.microsoft.com/office/drawing/2016/5/11/chartex" xmlns:cx6="http://schemas.microsoft.com/office/drawing/2016/5/12/chartex" xmlns:cx7="http://schemas.microsoft.com/office/drawing/2016/5/13/chartex" xmlns:cx8="http://schemas.microsoft.com/office/drawing/2016/5/14/chartex" xmlns:mc="http://schemas.openxmlformats.org/markup-compatibility/2006" xmlns:aink="http://schemas.microsoft.com/office/drawing/2016/ink" xmlns:am3d="http://schemas.microsoft.com/office/drawing/2017/model3d" xmlns:o="urn:schemas-microsoft-com:office:office" xmlns:r="http://schemas.openxmlformats.org/officeDocument/2006/relationships" xmlns:m="http://schemas.openxmlformats.org/officeDocument/2006/math" xmlns:v="urn:schemas-microsoft-com:vml" xmlns:wp14="http://schemas.microsoft.com/office/word/2010/wordprocessingDrawing" xmlns:wp="http://schemas.openxmlformats.org/drawingml/2006/wordprocessingDrawing" xmlns:w10="urn:schemas-microsoft-com:office:word" xmlns:w="http://schemas.openxmlformats.org/wordprocessingml/2006/main" xmlns:w14="http://schemas.microsoft.com/office/word/2010/wordml" xmlns:w15="http://schemas.microsoft.com/office/word/2012/wordml" xmlns:w16se="http://schemas.microsoft.com/office/word/2015/wordml/symex" xmlns:wpg="http://schemas.microsoft.com/office/word/2010/wordprocessingGroup" xmlns:wpi="http://schemas.microsoft.com/office/word/2010/wordprocessingInk" xmlns:wne="http://schemas.microsoft.com/office/word/2006/wordml" xmlns:wps="http://schemas.microsoft.com/office/word/2010/wordprocessingShape" mc:Ignorable="w14 w15 w16se wp14">
+<w:footnotes xmlns:wpc="http://schemas.microsoft.com/office/word/2010/wordprocessingCanvas" xmlns:cx="http://schemas.microsoft.com/office/drawing/2014/chartex" xmlns:cx1="http://schemas.microsoft.com/office/drawing/2015/9/8/chartex" xmlns:mc="http://schemas.openxmlformats.org/markup-compatibility/2006" xmlns:o="urn:schemas-microsoft-com:office:office" xmlns:r="http://schemas.openxmlformats.org/officeDocument/2006/relationships" xmlns:m="http://schemas.openxmlformats.org/officeDocument/2006/math" xmlns:v="urn:schemas-microsoft-com:vml" xmlns:wp14="http://schemas.microsoft.com/office/word/2010/wordprocessingDrawing" xmlns:wp="http://schemas.openxmlformats.org/drawingml/2006/wordprocessingDrawing" xmlns:w10="urn:schemas-microsoft-com:office:word" xmlns:w="http://schemas.openxmlformats.org/wordprocessingml/2006/main" xmlns:w14="http://schemas.microsoft.com/office/word/2010/wordml" xmlns:w15="http://schemas.microsoft.com/office/word/2012/wordml" xmlns:w16se="http://schemas.microsoft.com/office/word/2015/wordml/symex" xmlns:wpg="http://schemas.microsoft.com/office/word/2010/wordprocessingGroup" xmlns:wpi="http://schemas.microsoft.com/office/word/2010/wordprocessingInk" xmlns:wne="http://schemas.microsoft.com/office/word/2006/wordml" xmlns:wps="http://schemas.microsoft.com/office/word/2010/wordprocessingShape" mc:Ignorable="w14 w15 w16se wp14">
   <w:footnote w:type="separator" w:id="-1">
     <w:p>
       <w:pPr>
@@ -3281,7 +3288,7 @@
 </file>
 
 <file path=word/numbering.xml><?xml version="1.0" encoding="utf-8"?>
-<w:numbering xmlns:wpc="http://schemas.microsoft.com/office/word/2010/wordprocessingCanvas" xmlns:cx="http://schemas.microsoft.com/office/drawing/2014/chartex" xmlns:cx1="http://schemas.microsoft.com/office/drawing/2015/9/8/chartex" xmlns:cx2="http://schemas.microsoft.com/office/drawing/2015/10/21/chartex" xmlns:cx3="http://schemas.microsoft.com/office/drawing/2016/5/9/chartex" xmlns:cx4="http://schemas.microsoft.com/office/drawing/2016/5/10/chartex" xmlns:cx5="http://schemas.microsoft.com/office/drawing/2016/5/11/chartex" xmlns:cx6="http://schemas.microsoft.com/office/drawing/2016/5/12/chartex" xmlns:cx7="http://schemas.microsoft.com/office/drawing/2016/5/13/chartex" xmlns:cx8="http://schemas.microsoft.com/office/drawing/2016/5/14/chartex" xmlns:mc="http://schemas.openxmlformats.org/markup-compatibility/2006" xmlns:aink="http://schemas.microsoft.com/office/drawing/2016/ink" xmlns:am3d="http://schemas.microsoft.com/office/drawing/2017/model3d" xmlns:o="urn:schemas-microsoft-com:office:office" xmlns:r="http://schemas.openxmlformats.org/officeDocument/2006/relationships" xmlns:m="http://schemas.openxmlformats.org/officeDocument/2006/math" xmlns:v="urn:schemas-microsoft-com:vml" xmlns:wp14="http://schemas.microsoft.com/office/word/2010/wordprocessingDrawing" xmlns:wp="http://schemas.openxmlformats.org/drawingml/2006/wordprocessingDrawing" xmlns:w10="urn:schemas-microsoft-com:office:word" xmlns:w="http://schemas.openxmlformats.org/wordprocessingml/2006/main" xmlns:w14="http://schemas.microsoft.com/office/word/2010/wordml" xmlns:w15="http://schemas.microsoft.com/office/word/2012/wordml" xmlns:w16se="http://schemas.microsoft.com/office/word/2015/wordml/symex" xmlns:wpg="http://schemas.microsoft.com/office/word/2010/wordprocessingGroup" xmlns:wpi="http://schemas.microsoft.com/office/word/2010/wordprocessingInk" xmlns:wne="http://schemas.microsoft.com/office/word/2006/wordml" xmlns:wps="http://schemas.microsoft.com/office/word/2010/wordprocessingShape" mc:Ignorable="w14 w15 w16se wp14">
+<w:numbering xmlns:wpc="http://schemas.microsoft.com/office/word/2010/wordprocessingCanvas" xmlns:cx="http://schemas.microsoft.com/office/drawing/2014/chartex" xmlns:cx1="http://schemas.microsoft.com/office/drawing/2015/9/8/chartex" xmlns:mc="http://schemas.openxmlformats.org/markup-compatibility/2006" xmlns:o="urn:schemas-microsoft-com:office:office" xmlns:r="http://schemas.openxmlformats.org/officeDocument/2006/relationships" xmlns:m="http://schemas.openxmlformats.org/officeDocument/2006/math" xmlns:v="urn:schemas-microsoft-com:vml" xmlns:wp14="http://schemas.microsoft.com/office/word/2010/wordprocessingDrawing" xmlns:wp="http://schemas.openxmlformats.org/drawingml/2006/wordprocessingDrawing" xmlns:w10="urn:schemas-microsoft-com:office:word" xmlns:w="http://schemas.openxmlformats.org/wordprocessingml/2006/main" xmlns:w14="http://schemas.microsoft.com/office/word/2010/wordml" xmlns:w15="http://schemas.microsoft.com/office/word/2012/wordml" xmlns:w16se="http://schemas.microsoft.com/office/word/2015/wordml/symex" xmlns:wpg="http://schemas.microsoft.com/office/word/2010/wordprocessingGroup" xmlns:wpi="http://schemas.microsoft.com/office/word/2010/wordprocessingInk" xmlns:wne="http://schemas.microsoft.com/office/word/2006/wordml" xmlns:wps="http://schemas.microsoft.com/office/word/2010/wordprocessingShape" mc:Ignorable="w14 w15 w16se wp14">
   <w:abstractNum w:abstractNumId="0" w15:restartNumberingAfterBreak="0">
     <w:nsid w:val="3DC3186B"/>
     <w:multiLevelType w:val="multilevel"/>
@@ -3548,7 +3555,7 @@
       </w:pPr>
     </w:pPrDefault>
   </w:docDefaults>
-  <w:latentStyles w:defLockedState="0" w:defUIPriority="99" w:defSemiHidden="0" w:defUnhideWhenUsed="0" w:defQFormat="0" w:count="375">
+  <w:latentStyles w:defLockedState="0" w:defUIPriority="99" w:defSemiHidden="0" w:defUnhideWhenUsed="0" w:defQFormat="0" w:count="371">
     <w:lsdException w:name="Normal" w:uiPriority="0" w:qFormat="1"/>
     <w:lsdException w:name="heading 1" w:uiPriority="9" w:qFormat="1"/>
     <w:lsdException w:name="heading 2" w:semiHidden="1" w:uiPriority="9" w:unhideWhenUsed="1" w:qFormat="1"/>
@@ -3920,10 +3927,6 @@
     <w:lsdException w:name="List Table 5 Dark Accent 6" w:uiPriority="50"/>
     <w:lsdException w:name="List Table 6 Colorful Accent 6" w:uiPriority="51"/>
     <w:lsdException w:name="List Table 7 Colorful Accent 6" w:uiPriority="52"/>
-    <w:lsdException w:name="Mention" w:semiHidden="1" w:unhideWhenUsed="1"/>
-    <w:lsdException w:name="Smart Hyperlink" w:semiHidden="1" w:unhideWhenUsed="1"/>
-    <w:lsdException w:name="Hashtag" w:semiHidden="1" w:unhideWhenUsed="1"/>
-    <w:lsdException w:name="Unresolved Mention" w:semiHidden="1" w:unhideWhenUsed="1"/>
   </w:latentStyles>
   <w:style w:type="paragraph" w:default="1" w:styleId="Normal">
     <w:name w:val="Normal"/>
@@ -4481,7 +4484,7 @@
       <w:sz w:val="22"/>
     </w:rPr>
   </w:style>
-  <w:style w:type="character" w:styleId="UnresolvedMention">
+  <w:style w:type="character" w:customStyle="1" w:styleId="UnresolvedMention">
     <w:name w:val="Unresolved Mention"/>
     <w:basedOn w:val="DefaultParagraphFont"/>
     <w:uiPriority w:val="99"/>
@@ -4786,7 +4789,7 @@
 </file>
 
 <file path=customXml/itemProps1.xml><?xml version="1.0" encoding="utf-8"?>
-<ds:datastoreItem xmlns:ds="http://schemas.openxmlformats.org/officeDocument/2006/customXml" ds:itemID="{88E3A1C6-57BC-4789-B343-B9244DD98507}">
+<ds:datastoreItem xmlns:ds="http://schemas.openxmlformats.org/officeDocument/2006/customXml" ds:itemID="{51876EAD-F609-4370-869E-09FCE5C8025D}">
   <ds:schemaRefs>
     <ds:schemaRef ds:uri="http://schemas.openxmlformats.org/officeDocument/2006/bibliography"/>
   </ds:schemaRefs>

</xml_diff>